<commit_message>
fix: adjustements data to document
</commit_message>
<xml_diff>
--- a/principal.docx
+++ b/principal.docx
@@ -45,7 +45,7 @@
         <w:jc w:val="both"/>
       </w:pPr>
       <w:r>
-        <w:t xml:space="preserve">Interface gráfica do usuário, Aplicativo, Word Descrição gerada automaticamente. Tendo em vista a falta de êxito para a realização da ciência desta intimação no endereço do estabelecimento, bem como em decorrência da prevenção contra disseminação da COVID-19, faça-se a publicação deste termo o quadro de avisos no átrio da sede da Prefeitura Municipal.</w:t>
+        <w:t xml:space="preserve">Tendo em vista a falta de êxito para a realização da ciência desta intimação no endereço do estabelecimento, bem como em decorrência da prevenção contra disseminação da COVID-19, faça-se a publicação deste termo o quadro de avisos no átrio da sede da Prefeitura Municipal.</w:t>
       </w:r>
     </w:p>
     <w:p>
@@ -137,7 +137,7 @@
               <w:jc w:val="left"/>
             </w:pPr>
             <w:r>
-              <w:t xml:space="preserve">Equatorial Maranhão Distribuidora de Energia S.A.</w:t>
+              <w:t xml:space="preserve">Vivo S.A</w:t>
             </w:r>
           </w:p>
         </w:tc>
@@ -181,7 +181,7 @@
               <w:jc w:val="left"/>
             </w:pPr>
             <w:r>
-              <w:t xml:space="preserve">Distribuição de Energia</w:t>
+              <w:t xml:space="preserve">Operadora de telefonia</w:t>
             </w:r>
           </w:p>
         </w:tc>
@@ -204,7 +204,7 @@
               <w:jc w:val="left"/>
             </w:pPr>
             <w:r>
-              <w:t xml:space="preserve">06.272.793/0001-84</w:t>
+              <w:t xml:space="preserve">06.952.209/344</w:t>
             </w:r>
           </w:p>
         </w:tc>
@@ -249,7 +249,7 @@
               <w:jc w:val="left"/>
             </w:pPr>
             <w:r>
-              <w:t xml:space="preserve">AL A, Quadra SQS</w:t>
+              <w:t xml:space="preserve">Avenida Engenheiro Luiz Carlos Berrini</w:t>
             </w:r>
           </w:p>
         </w:tc>
@@ -271,6 +271,9 @@
               <w:pStyle w:val="principal"/>
               <w:jc w:val="left"/>
             </w:pPr>
+            <w:r>
+              <w:t xml:space="preserve">928</w:t>
+            </w:r>
           </w:p>
         </w:tc>
         <w:tc>
@@ -291,6 +294,9 @@
               <w:pStyle w:val="principal"/>
               <w:jc w:val="left"/>
             </w:pPr>
+            <w:r>
+              <w:t xml:space="preserve">Parque Alvorada</w:t>
+            </w:r>
           </w:p>
         </w:tc>
       </w:tr>
@@ -314,7 +320,7 @@
               <w:jc w:val="left"/>
             </w:pPr>
             <w:r>
-              <w:t xml:space="preserve">Loteamento Quintandinha Altos do Calhau</w:t>
+              <w:t xml:space="preserve">Cidade Monções</w:t>
             </w:r>
           </w:p>
         </w:tc>
@@ -337,7 +343,7 @@
               <w:jc w:val="left"/>
             </w:pPr>
             <w:r>
-              <w:t xml:space="preserve">São Luiz</w:t>
+              <w:t xml:space="preserve">São Paulo</w:t>
             </w:r>
           </w:p>
         </w:tc>
@@ -360,7 +366,7 @@
               <w:jc w:val="left"/>
             </w:pPr>
             <w:r>
-              <w:t xml:space="preserve">MA</w:t>
+              <w:t xml:space="preserve">SP</w:t>
             </w:r>
           </w:p>
         </w:tc>
@@ -383,7 +389,7 @@
               <w:jc w:val="left"/>
             </w:pPr>
             <w:r>
-              <w:t xml:space="preserve">65.070-900</w:t>
+              <w:t xml:space="preserve">04571-936</w:t>
             </w:r>
           </w:p>
         </w:tc>
@@ -906,7 +912,7 @@
               <w:jc w:val="left"/>
             </w:pPr>
             <w:r>
-              <w:t xml:space="preserve">Jacia Andréia Nascimento Sousa Pedral</w:t>
+              <w:t xml:space="preserve">André Luis da Silva Oliveira</w:t>
             </w:r>
           </w:p>
         </w:tc>
@@ -929,7 +935,7 @@
               <w:jc w:val="left"/>
             </w:pPr>
             <w:r>
-              <w:t xml:space="preserve">996552-1</w:t>
+              <w:t xml:space="preserve">734424</w:t>
             </w:r>
           </w:p>
         </w:tc>

</xml_diff>

<commit_message>
feat: get image and added in document
</commit_message>
<xml_diff>
--- a/principal.docx
+++ b/principal.docx
@@ -4,6 +4,56 @@
   <w:background/>
   <w:body>
     <w:p>
+      <w:r>
+        <w:drawing>
+          <wp:anchor distT="0" distB="0" distL="0" distR="0" simplePos="0" allowOverlap="1" behindDoc="0" locked="0" layoutInCell="1" relativeHeight="952500">
+            <wp:simplePos x="0" y="0"/>
+            <wp:positionH relativeFrom="page">
+              <wp:posOffset>1014400</wp:posOffset>
+            </wp:positionH>
+            <wp:positionV relativeFrom="page">
+              <wp:posOffset>507200</wp:posOffset>
+            </wp:positionV>
+            <wp:extent cx="952500" cy="952500"/>
+            <wp:effectExtent b="0" l="0" r="0" t="0"/>
+            <wp:wrapNone/>
+            <wp:docPr id="0" name="" descr=""/>
+            <wp:cNvGraphicFramePr>
+              <a:graphicFrameLocks xmlns:a="http://schemas.openxmlformats.org/drawingml/2006/main" noChangeAspect="1"/>
+            </wp:cNvGraphicFramePr>
+            <a:graphic xmlns:a="http://schemas.openxmlformats.org/drawingml/2006/main">
+              <a:graphicData uri="http://schemas.openxmlformats.org/drawingml/2006/picture">
+                <pic:pic xmlns:pic="http://schemas.openxmlformats.org/drawingml/2006/picture">
+                  <pic:nvPicPr>
+                    <pic:cNvPr id="0" name="" descr=""/>
+                    <pic:cNvPicPr>
+                      <a:picLocks noChangeAspect="1" noChangeArrowheads="1"/>
+                    </pic:cNvPicPr>
+                  </pic:nvPicPr>
+                  <pic:blipFill>
+                    <a:blip r:embed="rId5" cstate="none"/>
+                    <a:srcRect/>
+                    <a:stretch>
+                      <a:fillRect/>
+                    </a:stretch>
+                  </pic:blipFill>
+                  <pic:spPr bwMode="auto">
+                    <a:xfrm>
+                      <a:off x="0" y="0"/>
+                      <a:ext cx="952500" cy="952500"/>
+                    </a:xfrm>
+                    <a:prstGeom prst="rect">
+                      <a:avLst/>
+                    </a:prstGeom>
+                  </pic:spPr>
+                </pic:pic>
+              </a:graphicData>
+            </a:graphic>
+          </wp:anchor>
+        </w:drawing>
+      </w:r>
+    </w:p>
+    <w:p>
       <w:pPr>
         <w:pStyle w:val="principal"/>
         <w:jc w:val="center"/>
@@ -66,7 +116,7 @@
         <w:jc w:val="center"/>
       </w:pPr>
       <w:r>
-        <w:t xml:space="preserve">TERMO DE INÍCIO DE AÇÃO FISCAL Nº 1.2208007/202269</w:t>
+        <w:t xml:space="preserve">TERMO DE INÍCIO DE AÇÃO FISCAL Nº 1.2208007/2022610</w:t>
       </w:r>
     </w:p>
     <w:p>

</xml_diff>